<commit_message>
prerobila som dané návody na set-upnutie našej aplikácie
</commit_message>
<xml_diff>
--- a/documents/Vytvorenie exe súboru.docx
+++ b/documents/Vytvorenie exe súboru.docx
@@ -370,6 +370,9 @@
       <w:r>
         <w:t>V takomto prípade bude nutné vykonať zmeny aj v samotnom programe.</w:t>
       </w:r>
+      <w:r>
+        <w:t xml:space="preserve"> (najlepšie by však ak by ste ho nemenili, aby sme predišli možným nedorozumeniam)</w:t>
+      </w:r>
     </w:p>
     <w:p>
       <w:pPr>
@@ -390,9 +393,12 @@
       </w:r>
       <w:proofErr w:type="spellStart"/>
       <w:r>
-        <w:t>Finish.</w:t>
-      </w:r>
-      <w:proofErr w:type="spellEnd"/>
+        <w:t>Finish</w:t>
+      </w:r>
+      <w:proofErr w:type="spellEnd"/>
+      <w:r>
+        <w:t>.</w:t>
+      </w:r>
     </w:p>
     <w:p>
       <w:pPr>
@@ -426,10 +432,7 @@
       </w:r>
       <w:proofErr w:type="spellEnd"/>
       <w:r>
-        <w:t xml:space="preserve"> 4</w:t>
-      </w:r>
-      <w:r>
-        <w:t xml:space="preserve"> </w:t>
+        <w:t xml:space="preserve"> 4 </w:t>
       </w:r>
       <w:r>
         <w:t>a následne túto aplikáciu spustite</w:t>
@@ -648,7 +651,7 @@
       <w:r>
         <w:rPr>
           <w:noProof/>
-          <w:lang w:eastAsia="en-GB"/>
+          <w:lang w:val="en-GB" w:eastAsia="en-GB"/>
         </w:rPr>
         <w:lastRenderedPageBreak/>
         <w:drawing>
@@ -707,13 +710,7 @@
         </w:numPr>
       </w:pPr>
       <w:r>
-        <w:t>V</w:t>
-      </w:r>
-      <w:r>
-        <w:t> hlavnom paneli vo vyhľadávacom poli zadajte</w:t>
-      </w:r>
-      <w:r>
-        <w:t xml:space="preserve"> </w:t>
+        <w:t xml:space="preserve">V hlavnom paneli vo vyhľadávacom poli zadajte </w:t>
       </w:r>
       <w:proofErr w:type="spellStart"/>
       <w:r>
@@ -864,6 +861,28 @@
           <w:ilvl w:val="0"/>
           <w:numId w:val="3"/>
         </w:numPr>
+        <w:rPr>
+          <w:rStyle w:val="Hypertextovprepojenie"/>
+          <w:color w:val="auto"/>
+          <w:u w:val="none"/>
+        </w:rPr>
+      </w:pPr>
+      <w:r>
+        <w:rPr>
+          <w:rStyle w:val="Hypertextovprepojenie"/>
+          <w:color w:val="auto"/>
+          <w:u w:val="none"/>
+        </w:rPr>
+        <w:t>Uložte si ho na vhodné miesto na počítači</w:t>
+      </w:r>
+    </w:p>
+    <w:p>
+      <w:pPr>
+        <w:pStyle w:val="Odsekzoznamu"/>
+        <w:numPr>
+          <w:ilvl w:val="0"/>
+          <w:numId w:val="3"/>
+        </w:numPr>
       </w:pPr>
       <w:r>
         <w:t xml:space="preserve">Do príkazového riadku napíšte príkaz: </w:t>
@@ -911,11 +930,17 @@
       <w:r>
         <w:t>(</w:t>
       </w:r>
+      <w:r>
+        <w:t>&lt;</w:t>
+      </w:r>
       <w:proofErr w:type="spellStart"/>
       <w:r>
         <w:t>createscript_cesta</w:t>
       </w:r>
       <w:proofErr w:type="spellEnd"/>
+      <w:r>
+        <w:t>&gt;</w:t>
+      </w:r>
       <w:r>
         <w:t xml:space="preserve"> = nahraďte cestou, </w:t>
       </w:r>
@@ -994,7 +1019,7 @@
       <w:r>
         <w:rPr>
           <w:noProof/>
-          <w:lang w:eastAsia="en-GB"/>
+          <w:lang w:val="en-GB" w:eastAsia="en-GB"/>
         </w:rPr>
         <w:lastRenderedPageBreak/>
         <w:drawing>
@@ -1188,7 +1213,10 @@
         </w:numPr>
       </w:pPr>
       <w:r>
-        <w:t>Zobrazia sa Vám údaje o vašej sieťových kartách</w:t>
+        <w:t>Zobrazia sa Vám údaje o vašich</w:t>
+      </w:r>
+      <w:r>
+        <w:t xml:space="preserve"> sieťových kartách</w:t>
       </w:r>
     </w:p>
     <w:p>
@@ -1201,30 +1229,358 @@
       </w:pPr>
       <w:r>
         <w:lastRenderedPageBreak/>
+        <w:t>Na základe poskytnutých údajov v</w:t>
+      </w:r>
+      <w:r>
+        <w:t xml:space="preserve">ypočítajte IP </w:t>
+      </w:r>
+      <w:proofErr w:type="spellStart"/>
+      <w:r>
+        <w:t>range</w:t>
+      </w:r>
+      <w:proofErr w:type="spellEnd"/>
+      <w:r>
+        <w:t xml:space="preserve"> v CIDR notácii</w:t>
+      </w:r>
+      <w:r>
+        <w:t xml:space="preserve"> (rozsah IP adries)</w:t>
+      </w:r>
+      <w:r>
+        <w:t>.</w:t>
+      </w:r>
+    </w:p>
+    <w:p>
+      <w:pPr>
+        <w:pStyle w:val="Odsekzoznamu"/>
+        <w:numPr>
+          <w:ilvl w:val="0"/>
+          <w:numId w:val="5"/>
+        </w:numPr>
+      </w:pPr>
+      <w:r>
+        <w:t xml:space="preserve">Otvorte súbor C:\Program </w:t>
+      </w:r>
+      <w:proofErr w:type="spellStart"/>
+      <w:r>
+        <w:t>Files</w:t>
+      </w:r>
+      <w:proofErr w:type="spellEnd"/>
+      <w:r>
+        <w:t>\</w:t>
+      </w:r>
+      <w:proofErr w:type="spellStart"/>
+      <w:r>
+        <w:t>PostgreSQL</w:t>
+      </w:r>
+      <w:proofErr w:type="spellEnd"/>
+      <w:r>
+        <w:t>\16\</w:t>
+      </w:r>
+      <w:proofErr w:type="spellStart"/>
+      <w:r>
+        <w:t>data</w:t>
+      </w:r>
+      <w:proofErr w:type="spellEnd"/>
+      <w:r>
+        <w:t>\</w:t>
+      </w:r>
+      <w:proofErr w:type="spellStart"/>
+      <w:r>
+        <w:t>pg_hba.conf</w:t>
+      </w:r>
+      <w:proofErr w:type="spellEnd"/>
+    </w:p>
+    <w:p>
+      <w:pPr>
+        <w:pStyle w:val="Odsekzoznamu"/>
+        <w:numPr>
+          <w:ilvl w:val="0"/>
+          <w:numId w:val="5"/>
+        </w:numPr>
+      </w:pPr>
+      <w:r>
+        <w:t xml:space="preserve">Do súboru pod IPv4 </w:t>
+      </w:r>
+      <w:proofErr w:type="spellStart"/>
+      <w:r>
+        <w:t>local</w:t>
+      </w:r>
+      <w:proofErr w:type="spellEnd"/>
+      <w:r>
+        <w:t xml:space="preserve"> </w:t>
+      </w:r>
+      <w:proofErr w:type="spellStart"/>
+      <w:r>
+        <w:t>connections</w:t>
+      </w:r>
+      <w:proofErr w:type="spellEnd"/>
+      <w:r>
+        <w:t xml:space="preserve"> prida</w:t>
+      </w:r>
+      <w:r>
+        <w:t>j</w:t>
+      </w:r>
+      <w:r>
+        <w:t>te riadok:</w:t>
+      </w:r>
+    </w:p>
+    <w:p>
+      <w:pPr>
+        <w:pStyle w:val="Odsekzoznamu"/>
+      </w:pPr>
+      <w:proofErr w:type="spellStart"/>
+      <w:r>
+        <w:t>host</w:t>
+      </w:r>
+      <w:proofErr w:type="spellEnd"/>
+      <w:r>
+        <w:t xml:space="preserve">    </w:t>
+      </w:r>
+      <w:proofErr w:type="spellStart"/>
+      <w:r>
+        <w:t>all</w:t>
+      </w:r>
+      <w:proofErr w:type="spellEnd"/>
+      <w:r>
+        <w:t xml:space="preserve">             </w:t>
+      </w:r>
+      <w:proofErr w:type="spellStart"/>
+      <w:r>
+        <w:t>all</w:t>
+      </w:r>
+      <w:proofErr w:type="spellEnd"/>
+      <w:r>
+        <w:t xml:space="preserve">             &lt;IP_RANGE&gt;            scram-sha-256</w:t>
+      </w:r>
+    </w:p>
+    <w:p>
+      <w:pPr>
+        <w:pStyle w:val="Odsekzoznamu"/>
+      </w:pPr>
+      <w:r>
+        <w:t xml:space="preserve">pričom  &lt;IP_RANGE&gt; nahradíte vypočítanou hodnotou. </w:t>
+      </w:r>
+    </w:p>
+    <w:p>
+      <w:pPr>
+        <w:pStyle w:val="Odsekzoznamu"/>
+        <w:numPr>
+          <w:ilvl w:val="0"/>
+          <w:numId w:val="5"/>
+        </w:numPr>
+      </w:pPr>
+      <w:r>
+        <w:t>Súbor uložte.</w:t>
+      </w:r>
+    </w:p>
+    <w:p/>
+    <w:p>
+      <w:pPr>
+        <w:pStyle w:val="Nadpis2"/>
+      </w:pPr>
+      <w:r>
+        <w:t xml:space="preserve">Nastavenie </w:t>
+      </w:r>
+      <w:r>
+        <w:t>Firewall</w:t>
+      </w:r>
+      <w:r>
+        <w:t>-u</w:t>
+      </w:r>
+    </w:p>
+    <w:p>
+      <w:pPr>
+        <w:pStyle w:val="Odsekzoznamu"/>
+        <w:numPr>
+          <w:ilvl w:val="0"/>
+          <w:numId w:val="6"/>
+        </w:numPr>
+      </w:pPr>
+      <w:r>
+        <w:t xml:space="preserve">V hlavnom paneli vo vyhľadávacom poli zadajte </w:t>
+      </w:r>
+      <w:r>
+        <w:t xml:space="preserve">Windows </w:t>
+      </w:r>
+      <w:proofErr w:type="spellStart"/>
+      <w:r>
+        <w:t>Defender</w:t>
+      </w:r>
+      <w:proofErr w:type="spellEnd"/>
+      <w:r>
+        <w:t xml:space="preserve"> Firewall</w:t>
+      </w:r>
+      <w:r>
+        <w:t xml:space="preserve"> a spustite ju</w:t>
+      </w:r>
+      <w:r>
+        <w:t>.</w:t>
+      </w:r>
+    </w:p>
+    <w:p>
+      <w:pPr>
+        <w:pStyle w:val="Odsekzoznamu"/>
+        <w:numPr>
+          <w:ilvl w:val="0"/>
+          <w:numId w:val="6"/>
+        </w:numPr>
+      </w:pPr>
+      <w:r>
+        <w:t xml:space="preserve">Kliknite na Povoliť aplikácii alebo funkcii vstup cez Windows </w:t>
+      </w:r>
+      <w:proofErr w:type="spellStart"/>
+      <w:r>
+        <w:t>Defender</w:t>
+      </w:r>
+      <w:proofErr w:type="spellEnd"/>
+      <w:r>
+        <w:t xml:space="preserve"> Firewall.</w:t>
+      </w:r>
+    </w:p>
+    <w:p>
+      <w:pPr>
+        <w:pStyle w:val="Odsekzoznamu"/>
+        <w:numPr>
+          <w:ilvl w:val="0"/>
+          <w:numId w:val="6"/>
+        </w:numPr>
+      </w:pPr>
+      <w:r>
+        <w:t xml:space="preserve">Nájdite </w:t>
+      </w:r>
+      <w:proofErr w:type="spellStart"/>
+      <w:r>
+        <w:t>postrgesql</w:t>
+      </w:r>
+      <w:proofErr w:type="spellEnd"/>
+      <w:r>
+        <w:t xml:space="preserve">. Pokiaľ </w:t>
+      </w:r>
+      <w:r>
+        <w:t xml:space="preserve">sa </w:t>
+      </w:r>
+      <w:r>
+        <w:t xml:space="preserve">tam </w:t>
+      </w:r>
+      <w:r>
+        <w:t xml:space="preserve">nenachádza </w:t>
+      </w:r>
+      <w:r>
+        <w:t>kli</w:t>
+      </w:r>
+      <w:r>
+        <w:t>k</w:t>
+      </w:r>
+      <w:r>
+        <w:t xml:space="preserve">nite na zmeniť nastavenie, povoliť inú aplikáciu </w:t>
+      </w:r>
+      <w:r>
+        <w:t>(</w:t>
+      </w:r>
+      <w:proofErr w:type="spellStart"/>
+      <w:r>
+        <w:t>Allow</w:t>
+      </w:r>
+      <w:proofErr w:type="spellEnd"/>
+      <w:r>
+        <w:t xml:space="preserve"> </w:t>
+      </w:r>
+      <w:proofErr w:type="spellStart"/>
+      <w:r>
+        <w:t>an</w:t>
+      </w:r>
+      <w:proofErr w:type="spellEnd"/>
+      <w:r>
+        <w:t xml:space="preserve"> </w:t>
+      </w:r>
+      <w:proofErr w:type="spellStart"/>
+      <w:r>
+        <w:t>app</w:t>
+      </w:r>
+      <w:proofErr w:type="spellEnd"/>
+      <w:r>
+        <w:t xml:space="preserve"> or feature </w:t>
+      </w:r>
+      <w:proofErr w:type="spellStart"/>
+      <w:r>
+        <w:t>through</w:t>
+      </w:r>
+      <w:proofErr w:type="spellEnd"/>
+      <w:r>
+        <w:t xml:space="preserve"> Windows </w:t>
+      </w:r>
+      <w:proofErr w:type="spellStart"/>
+      <w:r>
+        <w:t>Defender</w:t>
+      </w:r>
+      <w:proofErr w:type="spellEnd"/>
+      <w:r>
+        <w:t xml:space="preserve"> Firewall)</w:t>
+      </w:r>
+    </w:p>
+    <w:p>
+      <w:pPr>
+        <w:pStyle w:val="Odsekzoznamu"/>
+        <w:numPr>
+          <w:ilvl w:val="0"/>
+          <w:numId w:val="6"/>
+        </w:numPr>
+      </w:pPr>
+      <w:r>
+        <w:t>Stlačte tlačidlo povoliť inú aplikáciu (</w:t>
+      </w:r>
+      <w:proofErr w:type="spellStart"/>
+      <w:r>
+        <w:t>Allow</w:t>
+      </w:r>
+      <w:proofErr w:type="spellEnd"/>
+      <w:r>
+        <w:t xml:space="preserve"> </w:t>
+      </w:r>
+      <w:proofErr w:type="spellStart"/>
+      <w:r>
+        <w:t>another</w:t>
+      </w:r>
+      <w:proofErr w:type="spellEnd"/>
+      <w:r>
+        <w:t xml:space="preserve"> </w:t>
+      </w:r>
+      <w:proofErr w:type="spellStart"/>
+      <w:r>
+        <w:t>app</w:t>
+      </w:r>
+      <w:proofErr w:type="spellEnd"/>
+      <w:r>
+        <w:t xml:space="preserve">). Ak nie je sprístupnená táto možnosť ťuknite na tlačidlo zmeniť nastavenia (Change </w:t>
+      </w:r>
+      <w:proofErr w:type="spellStart"/>
+      <w:r>
+        <w:t>settings</w:t>
+      </w:r>
+      <w:proofErr w:type="spellEnd"/>
+      <w:r>
+        <w:t>).</w:t>
+      </w:r>
+    </w:p>
+    <w:p>
+      <w:pPr>
+        <w:pStyle w:val="Odsekzoznamu"/>
+        <w:numPr>
+          <w:ilvl w:val="0"/>
+          <w:numId w:val="6"/>
+        </w:numPr>
+      </w:pPr>
+      <w:r>
         <w:t>V</w:t>
       </w:r>
       <w:r>
-        <w:t xml:space="preserve">ypočítajte IP </w:t>
-      </w:r>
-      <w:proofErr w:type="spellStart"/>
-      <w:r>
-        <w:t>range</w:t>
-      </w:r>
-      <w:proofErr w:type="spellEnd"/>
-      <w:r>
-        <w:t xml:space="preserve"> v CIDR notácii.</w:t>
-      </w:r>
-    </w:p>
-    <w:p>
-      <w:pPr>
-        <w:pStyle w:val="Odsekzoznamu"/>
-        <w:numPr>
-          <w:ilvl w:val="0"/>
-          <w:numId w:val="5"/>
-        </w:numPr>
-      </w:pPr>
-      <w:r>
-        <w:t xml:space="preserve">Otvorte súbor C:\Program </w:t>
+        <w:t>yberte</w:t>
+      </w:r>
+      <w:r>
+        <w:t xml:space="preserve"> databázový server, ktorý sa nachádza na</w:t>
+      </w:r>
+      <w:r>
+        <w:t xml:space="preserve"> C:\Program </w:t>
       </w:r>
       <w:proofErr w:type="spellStart"/>
       <w:r>
@@ -1240,36 +1596,23 @@
       </w:r>
       <w:proofErr w:type="spellEnd"/>
       <w:r>
-        <w:t>\16\</w:t>
-      </w:r>
-      <w:proofErr w:type="spellStart"/>
-      <w:r>
-        <w:t>data</w:t>
-      </w:r>
-      <w:proofErr w:type="spellEnd"/>
-      <w:r>
-        <w:t>\</w:t>
-      </w:r>
-      <w:proofErr w:type="spellStart"/>
-      <w:r>
-        <w:t>pg_hba.conf</w:t>
-      </w:r>
-      <w:proofErr w:type="spellEnd"/>
-    </w:p>
-    <w:p>
-      <w:pPr>
-        <w:pStyle w:val="Odsekzoznamu"/>
-        <w:numPr>
-          <w:ilvl w:val="0"/>
-          <w:numId w:val="5"/>
-        </w:numPr>
-      </w:pPr>
-      <w:r>
-        <w:t xml:space="preserve">Do súboru pod IPv4 </w:t>
-      </w:r>
-      <w:proofErr w:type="spellStart"/>
-      <w:r>
-        <w:t>local</w:t>
+        <w:t xml:space="preserve">\16\bin\postgres.exe. </w:t>
+      </w:r>
+    </w:p>
+    <w:p>
+      <w:pPr>
+        <w:pStyle w:val="Odsekzoznamu"/>
+        <w:numPr>
+          <w:ilvl w:val="0"/>
+          <w:numId w:val="6"/>
+        </w:numPr>
+      </w:pPr>
+      <w:r>
+        <w:t>Následne stlačte tlačidlo na typy sietí (</w:t>
+      </w:r>
+      <w:proofErr w:type="spellStart"/>
+      <w:r>
+        <w:t>Network</w:t>
       </w:r>
       <w:proofErr w:type="spellEnd"/>
       <w:r>
@@ -1277,67 +1620,232 @@
       </w:r>
       <w:proofErr w:type="spellStart"/>
       <w:r>
-        <w:t>connections</w:t>
-      </w:r>
-      <w:proofErr w:type="spellEnd"/>
-      <w:r>
-        <w:t xml:space="preserve"> prida</w:t>
-      </w:r>
-      <w:r>
-        <w:t>j</w:t>
-      </w:r>
-      <w:r>
-        <w:t>te riadok:</w:t>
-      </w:r>
-    </w:p>
-    <w:p>
-      <w:pPr>
-        <w:pStyle w:val="Odsekzoznamu"/>
-      </w:pPr>
-      <w:proofErr w:type="spellStart"/>
-      <w:r>
-        <w:t>host</w:t>
-      </w:r>
-      <w:proofErr w:type="spellEnd"/>
-      <w:r>
-        <w:t xml:space="preserve">    </w:t>
-      </w:r>
-      <w:proofErr w:type="spellStart"/>
-      <w:r>
-        <w:t>all</w:t>
-      </w:r>
-      <w:proofErr w:type="spellEnd"/>
-      <w:r>
-        <w:t xml:space="preserve">             </w:t>
-      </w:r>
-      <w:proofErr w:type="spellStart"/>
-      <w:r>
-        <w:t>all</w:t>
-      </w:r>
-      <w:proofErr w:type="spellEnd"/>
-      <w:r>
-        <w:t xml:space="preserve">             &lt;IP_RANGE&gt;            scram-sha-256</w:t>
-      </w:r>
-    </w:p>
-    <w:p>
-      <w:pPr>
-        <w:pStyle w:val="Odsekzoznamu"/>
-      </w:pPr>
-      <w:r>
-        <w:t xml:space="preserve">pričom  &lt;IP_RANGE&gt; nahradíte vypočítanou hodnotou. </w:t>
-      </w:r>
-    </w:p>
-    <w:p>
-      <w:pPr>
-        <w:pStyle w:val="Odsekzoznamu"/>
-        <w:numPr>
-          <w:ilvl w:val="0"/>
-          <w:numId w:val="5"/>
-        </w:numPr>
-      </w:pPr>
-      <w:r>
-        <w:t>Súbor uložte.</w:t>
-      </w:r>
+        <w:t>types</w:t>
+      </w:r>
+      <w:proofErr w:type="spellEnd"/>
+      <w:r>
+        <w:t>).</w:t>
+      </w:r>
+    </w:p>
+    <w:p>
+      <w:pPr>
+        <w:pStyle w:val="Odsekzoznamu"/>
+        <w:numPr>
+          <w:ilvl w:val="0"/>
+          <w:numId w:val="6"/>
+        </w:numPr>
+      </w:pPr>
+      <w:r>
+        <w:t xml:space="preserve">Oba </w:t>
+      </w:r>
+      <w:proofErr w:type="spellStart"/>
+      <w:r>
+        <w:t>checkboxy</w:t>
+      </w:r>
+      <w:proofErr w:type="spellEnd"/>
+      <w:r>
+        <w:t xml:space="preserve"> súkromné aj verejné </w:t>
+      </w:r>
+      <w:r>
+        <w:t>(</w:t>
+      </w:r>
+      <w:proofErr w:type="spellStart"/>
+      <w:r>
+        <w:t>Private</w:t>
+      </w:r>
+      <w:proofErr w:type="spellEnd"/>
+      <w:r>
+        <w:t xml:space="preserve">, </w:t>
+      </w:r>
+      <w:proofErr w:type="spellStart"/>
+      <w:r>
+        <w:t>Public</w:t>
+      </w:r>
+      <w:proofErr w:type="spellEnd"/>
+      <w:r>
+        <w:t>)</w:t>
+      </w:r>
+      <w:r>
+        <w:t xml:space="preserve"> </w:t>
+      </w:r>
+      <w:r>
+        <w:t xml:space="preserve">majú byť zaškrtnuté, ak nie </w:t>
+      </w:r>
+      <w:r>
+        <w:t xml:space="preserve">sú </w:t>
+      </w:r>
+      <w:r>
+        <w:t>vyberte ich.</w:t>
+      </w:r>
+    </w:p>
+    <w:p>
+      <w:pPr>
+        <w:pStyle w:val="Odsekzoznamu"/>
+        <w:numPr>
+          <w:ilvl w:val="0"/>
+          <w:numId w:val="6"/>
+        </w:numPr>
+      </w:pPr>
+      <w:r>
+        <w:drawing>
+          <wp:anchor distT="0" distB="0" distL="114300" distR="114300" simplePos="0" relativeHeight="251658752" behindDoc="1" locked="0" layoutInCell="1" allowOverlap="1" wp14:anchorId="6C5E85E3" wp14:editId="01434543">
+            <wp:simplePos x="0" y="0"/>
+            <wp:positionH relativeFrom="column">
+              <wp:posOffset>915357</wp:posOffset>
+            </wp:positionH>
+            <wp:positionV relativeFrom="paragraph">
+              <wp:posOffset>54316</wp:posOffset>
+            </wp:positionV>
+            <wp:extent cx="4647063" cy="5395724"/>
+            <wp:effectExtent l="0" t="0" r="0" b="0"/>
+            <wp:wrapNone/>
+            <wp:docPr id="2" name="Obrázok 2"/>
+            <wp:cNvGraphicFramePr>
+              <a:graphicFrameLocks xmlns:a="http://schemas.openxmlformats.org/drawingml/2006/main" noChangeAspect="1"/>
+            </wp:cNvGraphicFramePr>
+            <a:graphic xmlns:a="http://schemas.openxmlformats.org/drawingml/2006/main">
+              <a:graphicData uri="http://schemas.openxmlformats.org/drawingml/2006/picture">
+                <pic:pic xmlns:pic="http://schemas.openxmlformats.org/drawingml/2006/picture">
+                  <pic:nvPicPr>
+                    <pic:cNvPr id="1" name=""/>
+                    <pic:cNvPicPr/>
+                  </pic:nvPicPr>
+                  <pic:blipFill>
+                    <a:blip r:embed="rId11" cstate="print">
+                      <a:extLst>
+                        <a:ext uri="{28A0092B-C50C-407E-A947-70E740481C1C}">
+                          <a14:useLocalDpi xmlns:a14="http://schemas.microsoft.com/office/drawing/2010/main" val="0"/>
+                        </a:ext>
+                      </a:extLst>
+                    </a:blip>
+                    <a:stretch>
+                      <a:fillRect/>
+                    </a:stretch>
+                  </pic:blipFill>
+                  <pic:spPr>
+                    <a:xfrm>
+                      <a:off x="0" y="0"/>
+                      <a:ext cx="4651301" cy="5400645"/>
+                    </a:xfrm>
+                    <a:prstGeom prst="rect">
+                      <a:avLst/>
+                    </a:prstGeom>
+                  </pic:spPr>
+                </pic:pic>
+              </a:graphicData>
+            </a:graphic>
+            <wp14:sizeRelH relativeFrom="page">
+              <wp14:pctWidth>0</wp14:pctWidth>
+            </wp14:sizeRelH>
+            <wp14:sizeRelV relativeFrom="page">
+              <wp14:pctHeight>0</wp14:pctHeight>
+            </wp14:sizeRelV>
+          </wp:anchor>
+        </w:drawing>
+      </w:r>
+      <w:r>
+        <w:t>Uložte zmeny.</w:t>
+      </w:r>
+    </w:p>
+    <w:p>
+      <w:pPr>
+        <w:pStyle w:val="Odsekzoznamu"/>
+      </w:pPr>
+    </w:p>
+    <w:p>
+      <w:pPr>
+        <w:pStyle w:val="Odsekzoznamu"/>
+      </w:pPr>
+    </w:p>
+    <w:p>
+      <w:pPr>
+        <w:pStyle w:val="Odsekzoznamu"/>
+      </w:pPr>
+    </w:p>
+    <w:p>
+      <w:pPr>
+        <w:pStyle w:val="Odsekzoznamu"/>
+      </w:pPr>
+    </w:p>
+    <w:p>
+      <w:pPr>
+        <w:pStyle w:val="Odsekzoznamu"/>
+      </w:pPr>
+    </w:p>
+    <w:p>
+      <w:pPr>
+        <w:pStyle w:val="Odsekzoznamu"/>
+      </w:pPr>
+    </w:p>
+    <w:p>
+      <w:pPr>
+        <w:pStyle w:val="Odsekzoznamu"/>
+      </w:pPr>
+    </w:p>
+    <w:p>
+      <w:pPr>
+        <w:pStyle w:val="Odsekzoznamu"/>
+      </w:pPr>
+    </w:p>
+    <w:p>
+      <w:pPr>
+        <w:pStyle w:val="Odsekzoznamu"/>
+      </w:pPr>
+    </w:p>
+    <w:p>
+      <w:pPr>
+        <w:pStyle w:val="Odsekzoznamu"/>
+      </w:pPr>
+    </w:p>
+    <w:p>
+      <w:pPr>
+        <w:pStyle w:val="Odsekzoznamu"/>
+      </w:pPr>
+    </w:p>
+    <w:p>
+      <w:pPr>
+        <w:pStyle w:val="Odsekzoznamu"/>
+      </w:pPr>
+    </w:p>
+    <w:p>
+      <w:pPr>
+        <w:pStyle w:val="Odsekzoznamu"/>
+      </w:pPr>
+    </w:p>
+    <w:p>
+      <w:pPr>
+        <w:pStyle w:val="Odsekzoznamu"/>
+      </w:pPr>
+    </w:p>
+    <w:p>
+      <w:pPr>
+        <w:pStyle w:val="Odsekzoznamu"/>
+      </w:pPr>
+    </w:p>
+    <w:p>
+      <w:pPr>
+        <w:pStyle w:val="Odsekzoznamu"/>
+      </w:pPr>
+    </w:p>
+    <w:p>
+      <w:pPr>
+        <w:pStyle w:val="Odsekzoznamu"/>
+      </w:pPr>
+    </w:p>
+    <w:p>
+      <w:pPr>
+        <w:pStyle w:val="Odsekzoznamu"/>
+      </w:pPr>
+    </w:p>
+    <w:p>
+      <w:pPr>
+        <w:pStyle w:val="Odsekzoznamu"/>
+      </w:pPr>
+    </w:p>
+    <w:p>
+      <w:pPr>
+        <w:pStyle w:val="Odsekzoznamu"/>
+      </w:pPr>
     </w:p>
     <w:p/>
     <w:p>
@@ -1345,121 +1853,7 @@
         <w:pStyle w:val="Nadpis2"/>
       </w:pPr>
       <w:r>
-        <w:t xml:space="preserve">Nastavenie </w:t>
-      </w:r>
-      <w:r>
-        <w:t>Firewall</w:t>
-      </w:r>
-      <w:r>
-        <w:t>-u</w:t>
-      </w:r>
-    </w:p>
-    <w:p>
-      <w:pPr>
-        <w:pStyle w:val="Odsekzoznamu"/>
-        <w:numPr>
-          <w:ilvl w:val="0"/>
-          <w:numId w:val="6"/>
-        </w:numPr>
-      </w:pPr>
-      <w:r>
-        <w:t xml:space="preserve">V hlavnom paneli vo vyhľadávacom poli zadajte </w:t>
-      </w:r>
-      <w:r>
-        <w:t xml:space="preserve">Windows </w:t>
-      </w:r>
-      <w:proofErr w:type="spellStart"/>
-      <w:r>
-        <w:t>Defender</w:t>
-      </w:r>
-      <w:proofErr w:type="spellEnd"/>
-      <w:r>
-        <w:t xml:space="preserve"> Firewall</w:t>
-      </w:r>
-      <w:r>
-        <w:t xml:space="preserve"> a spustite ju</w:t>
-      </w:r>
-      <w:r>
-        <w:t>.</w:t>
-      </w:r>
-    </w:p>
-    <w:p>
-      <w:pPr>
-        <w:pStyle w:val="Odsekzoznamu"/>
-        <w:numPr>
-          <w:ilvl w:val="0"/>
-          <w:numId w:val="6"/>
-        </w:numPr>
-      </w:pPr>
-      <w:r>
-        <w:t xml:space="preserve">Kliknite na Povoliť aplikácii alebo funkcii vstup cez Windows </w:t>
-      </w:r>
-      <w:proofErr w:type="spellStart"/>
-      <w:r>
-        <w:t>Defender</w:t>
-      </w:r>
-      <w:proofErr w:type="spellEnd"/>
-      <w:r>
-        <w:t xml:space="preserve"> Firewall.</w:t>
-      </w:r>
-    </w:p>
-    <w:p>
-      <w:pPr>
-        <w:pStyle w:val="Odsekzoznamu"/>
-        <w:numPr>
-          <w:ilvl w:val="0"/>
-          <w:numId w:val="6"/>
-        </w:numPr>
-      </w:pPr>
-      <w:r>
-        <w:t xml:space="preserve">Nájdite </w:t>
-      </w:r>
-      <w:proofErr w:type="spellStart"/>
-      <w:r>
-        <w:t>postrgesql</w:t>
-      </w:r>
-      <w:proofErr w:type="spellEnd"/>
-      <w:r>
-        <w:t>. Pokiaľ tam nie je, tak kli</w:t>
-      </w:r>
-      <w:r>
-        <w:t>k</w:t>
-      </w:r>
-      <w:r>
-        <w:t xml:space="preserve">nite na zmeniť nastavenie, povoliť inú aplikáciu a vyberte C:\Program </w:t>
-      </w:r>
-      <w:proofErr w:type="spellStart"/>
-      <w:r>
-        <w:t>Files</w:t>
-      </w:r>
-      <w:proofErr w:type="spellEnd"/>
-      <w:r>
-        <w:t>\</w:t>
-      </w:r>
-      <w:proofErr w:type="spellStart"/>
-      <w:r>
-        <w:t>PostgreSQL</w:t>
-      </w:r>
-      <w:proofErr w:type="spellEnd"/>
-      <w:r>
-        <w:t xml:space="preserve">\16\bin\postgres.exe. Zakliknite </w:t>
-      </w:r>
-      <w:proofErr w:type="spellStart"/>
-      <w:r>
-        <w:t>checkbox</w:t>
-      </w:r>
-      <w:proofErr w:type="spellEnd"/>
-      <w:r>
-        <w:t xml:space="preserve"> na súkromné aj verejné. Uložte zmeny.</w:t>
-      </w:r>
-    </w:p>
-    <w:p/>
-    <w:p>
-      <w:pPr>
-        <w:pStyle w:val="Nadpis1"/>
-        <w:jc w:val="center"/>
-      </w:pPr>
-      <w:r>
+        <w:lastRenderedPageBreak/>
         <w:t>N</w:t>
       </w:r>
       <w:r>
@@ -1628,7 +2022,8 @@
     <w:p/>
     <w:p>
       <w:pPr>
-        <w:pStyle w:val="Nadpis2"/>
+        <w:pStyle w:val="Nadpis1"/>
+        <w:jc w:val="center"/>
       </w:pPr>
       <w:r>
         <w:t xml:space="preserve">Vytvorenie </w:t>
@@ -1654,7 +2049,7 @@
       <w:r>
         <w:t xml:space="preserve">: </w:t>
       </w:r>
-      <w:hyperlink r:id="rId11" w:history="1">
+      <w:hyperlink r:id="rId12" w:history="1">
         <w:r>
           <w:rPr>
             <w:rStyle w:val="Hypertextovprepojenie"/>
@@ -1770,7 +2165,7 @@
       <w:r>
         <w:t xml:space="preserve">ICON- </w:t>
       </w:r>
-      <w:hyperlink r:id="rId12" w:history="1">
+      <w:hyperlink r:id="rId13" w:history="1">
         <w:r>
           <w:rPr>
             <w:rStyle w:val="Hypertextovprepojenie"/>
@@ -1791,9 +2186,7 @@
           </w:rPr>
           <w:t xml:space="preserve"> · TIS2023-FMFI/sklad (github.com)</w:t>
         </w:r>
-        <w:proofErr w:type="spellStart"/>
       </w:hyperlink>
-      <w:proofErr w:type="spellEnd"/>
     </w:p>
     <w:p>
       <w:pPr>
@@ -1828,29 +2221,33 @@
           <w:numId w:val="8"/>
         </w:numPr>
       </w:pPr>
+      <w:r>
+        <w:t xml:space="preserve">Kliknite na </w:t>
+      </w:r>
+      <w:proofErr w:type="spellStart"/>
+      <w:r>
+        <w:t>generate</w:t>
+      </w:r>
+      <w:proofErr w:type="spellEnd"/>
+      <w:r>
+        <w:t xml:space="preserve">. Stiahnite vygenerovaný </w:t>
+      </w:r>
+      <w:r>
+        <w:t>.</w:t>
+      </w:r>
+      <w:proofErr w:type="spellStart"/>
+      <w:r>
+        <w:t>exe</w:t>
+      </w:r>
+      <w:proofErr w:type="spellEnd"/>
+      <w:r>
+        <w:t xml:space="preserve"> súbor. Súbor skopírujte na zariadenia v sieti, na ktorých budete používať program.</w:t>
+      </w:r>
+    </w:p>
+    <w:p>
       <w:bookmarkStart w:id="0" w:name="_GoBack"/>
       <w:bookmarkEnd w:id="0"/>
-      <w:r>
-        <w:t xml:space="preserve">Kliknite na </w:t>
-      </w:r>
-      <w:proofErr w:type="spellStart"/>
-      <w:r>
-        <w:t>generate</w:t>
-      </w:r>
-      <w:proofErr w:type="spellEnd"/>
-      <w:r>
-        <w:t xml:space="preserve">. Stiahnite vygenerovaný </w:t>
-      </w:r>
-      <w:proofErr w:type="spellStart"/>
-      <w:r>
-        <w:t>exe</w:t>
-      </w:r>
-      <w:proofErr w:type="spellEnd"/>
-      <w:r>
-        <w:t xml:space="preserve"> súbor. Súbor skopírujte na zariadenia v sieti, na ktorých budete používať program.</w:t>
-      </w:r>
-    </w:p>
-    <w:p/>
+    </w:p>
     <w:sectPr>
       <w:pgSz w:w="11906" w:h="16838"/>
       <w:pgMar w:top="1417" w:right="1417" w:bottom="1417" w:left="1417" w:header="708" w:footer="708" w:gutter="0"/>
@@ -2124,7 +2521,7 @@
   <w:abstractNum w:abstractNumId="3" w15:restartNumberingAfterBreak="0">
     <w:nsid w:val="4D685A06"/>
     <w:multiLevelType w:val="hybridMultilevel"/>
-    <w:tmpl w:val="6C627846"/>
+    <w:tmpl w:val="C136A724"/>
     <w:lvl w:ilvl="0" w:tplc="0809000F">
       <w:start w:val="1"/>
       <w:numFmt w:val="decimal"/>

</xml_diff>